<commit_message>
EC2 doc changes using git command line
</commit_message>
<xml_diff>
--- a/EC2_Notes.docx
+++ b/EC2_Notes.docx
@@ -178,6 +178,7 @@
           <w:u w:val="single"/>
         </w:rPr>
       </w:pPr>
+      <w:proofErr w:type="gramStart"/>
       <w:r>
         <w:rPr>
           <w:b/>
@@ -186,6 +187,7 @@
         <w:lastRenderedPageBreak/>
         <w:t>pointing-godaddy-domain-to-an-aws-ec2</w:t>
       </w:r>
+      <w:proofErr w:type="gramEnd"/>
     </w:p>
     <w:p>
       <w:hyperlink r:id="rId8" w:history="1">
@@ -296,8 +298,17 @@
           <w:b/>
           <w:u w:val="single"/>
         </w:rPr>
-        <w:t>Connecting Putty and WinSCP</w:t>
-      </w:r>
+        <w:t xml:space="preserve">Connecting Putty and </w:t>
+      </w:r>
+      <w:proofErr w:type="spellStart"/>
+      <w:r>
+        <w:rPr>
+          <w:b/>
+          <w:u w:val="single"/>
+        </w:rPr>
+        <w:t>WinSCP</w:t>
+      </w:r>
+      <w:proofErr w:type="spellEnd"/>
     </w:p>
     <w:p>
       <w:hyperlink r:id="rId10" w:history="1">
@@ -317,6 +328,7 @@
           <w:u w:val="single"/>
         </w:rPr>
       </w:pPr>
+      <w:proofErr w:type="spellStart"/>
       <w:r>
         <w:rPr>
           <w:b/>
@@ -329,7 +341,15 @@
           <w:b/>
           <w:u w:val="single"/>
         </w:rPr>
-        <w:t>x installation</w:t>
+        <w:t>x</w:t>
+      </w:r>
+      <w:proofErr w:type="spellEnd"/>
+      <w:r>
+        <w:rPr>
+          <w:b/>
+          <w:u w:val="single"/>
+        </w:rPr>
+        <w:t xml:space="preserve"> installation</w:t>
       </w:r>
     </w:p>
     <w:p>
@@ -350,7 +370,14 @@
       </w:pPr>
       <w:r>
         <w:tab/>
-        <w:t xml:space="preserve">Used : </w:t>
+      </w:r>
+      <w:proofErr w:type="gramStart"/>
+      <w:r>
+        <w:t>Used :</w:t>
+      </w:r>
+      <w:proofErr w:type="gramEnd"/>
+      <w:r>
+        <w:t xml:space="preserve"> </w:t>
       </w:r>
       <w:hyperlink r:id="rId12" w:history="1">
         <w:r>
@@ -398,29 +425,110 @@
           <w:rStyle w:val="Hyperlink"/>
           <w:u w:val="none"/>
         </w:rPr>
-        <w:t>Yum install nginx</w:t>
-      </w:r>
-    </w:p>
-    <w:p>
-      <w:r>
-        <w:rPr>
-          <w:b/>
-        </w:rPr>
-        <w:t xml:space="preserve">Nginx document path can find here </w:t>
-      </w:r>
-      <w:r>
-        <w:t>/usr/share/nginx/html</w:t>
-      </w:r>
-    </w:p>
-    <w:p>
-      <w:r>
-        <w:rPr>
-          <w:b/>
-        </w:rPr>
-        <w:t xml:space="preserve">Nginx  conf file </w:t>
-      </w:r>
-      <w:r>
-        <w:t xml:space="preserve">/etc/nginx/ngnix.conf </w:t>
+        <w:t xml:space="preserve">Yum install </w:t>
+      </w:r>
+      <w:proofErr w:type="spellStart"/>
+      <w:r>
+        <w:rPr>
+          <w:rStyle w:val="Hyperlink"/>
+          <w:u w:val="none"/>
+        </w:rPr>
+        <w:t>nginx</w:t>
+      </w:r>
+      <w:proofErr w:type="spellEnd"/>
+    </w:p>
+    <w:p>
+      <w:proofErr w:type="spellStart"/>
+      <w:r>
+        <w:rPr>
+          <w:b/>
+        </w:rPr>
+        <w:t>Nginx</w:t>
+      </w:r>
+      <w:proofErr w:type="spellEnd"/>
+      <w:r>
+        <w:rPr>
+          <w:b/>
+        </w:rPr>
+        <w:t xml:space="preserve"> document path can find here </w:t>
+      </w:r>
+      <w:r>
+        <w:t>/</w:t>
+      </w:r>
+      <w:proofErr w:type="spellStart"/>
+      <w:r>
+        <w:t>usr</w:t>
+      </w:r>
+      <w:proofErr w:type="spellEnd"/>
+      <w:r>
+        <w:t>/share/</w:t>
+      </w:r>
+      <w:proofErr w:type="spellStart"/>
+      <w:r>
+        <w:t>nginx</w:t>
+      </w:r>
+      <w:proofErr w:type="spellEnd"/>
+      <w:r>
+        <w:t>/html</w:t>
+      </w:r>
+    </w:p>
+    <w:p>
+      <w:proofErr w:type="spellStart"/>
+      <w:proofErr w:type="gramStart"/>
+      <w:r>
+        <w:rPr>
+          <w:b/>
+        </w:rPr>
+        <w:t>Nginx</w:t>
+      </w:r>
+      <w:proofErr w:type="spellEnd"/>
+      <w:r>
+        <w:rPr>
+          <w:b/>
+        </w:rPr>
+        <w:t xml:space="preserve">  </w:t>
+      </w:r>
+      <w:proofErr w:type="spellStart"/>
+      <w:r>
+        <w:rPr>
+          <w:b/>
+        </w:rPr>
+        <w:t>conf</w:t>
+      </w:r>
+      <w:proofErr w:type="spellEnd"/>
+      <w:proofErr w:type="gramEnd"/>
+      <w:r>
+        <w:rPr>
+          <w:b/>
+        </w:rPr>
+        <w:t xml:space="preserve"> file </w:t>
+      </w:r>
+      <w:r>
+        <w:t>/</w:t>
+      </w:r>
+      <w:proofErr w:type="spellStart"/>
+      <w:r>
+        <w:t>etc</w:t>
+      </w:r>
+      <w:proofErr w:type="spellEnd"/>
+      <w:r>
+        <w:t>/</w:t>
+      </w:r>
+      <w:proofErr w:type="spellStart"/>
+      <w:r>
+        <w:t>nginx</w:t>
+      </w:r>
+      <w:proofErr w:type="spellEnd"/>
+      <w:r>
+        <w:t>/</w:t>
+      </w:r>
+      <w:proofErr w:type="spellStart"/>
+      <w:r>
+        <w:t>ngnix.conf</w:t>
+      </w:r>
+      <w:proofErr w:type="spellEnd"/>
+      <w:r>
+        <w:t xml:space="preserve"> </w:t>
       </w:r>
     </w:p>
     <w:p>
@@ -434,13 +542,47 @@
         <w:t xml:space="preserve"> - </w:t>
       </w:r>
       <w:r>
-        <w:t>/etc/nginx/conf.d</w:t>
-      </w:r>
-      <w:r>
         <w:t>/</w:t>
       </w:r>
-      <w:r>
-        <w:t xml:space="preserve">  - just create .conf file inside the folder</w:t>
+      <w:proofErr w:type="spellStart"/>
+      <w:r>
+        <w:t>etc</w:t>
+      </w:r>
+      <w:proofErr w:type="spellEnd"/>
+      <w:r>
+        <w:t>/</w:t>
+      </w:r>
+      <w:proofErr w:type="spellStart"/>
+      <w:r>
+        <w:t>nginx</w:t>
+      </w:r>
+      <w:proofErr w:type="spellEnd"/>
+      <w:r>
+        <w:t>/</w:t>
+      </w:r>
+      <w:proofErr w:type="spellStart"/>
+      <w:r>
+        <w:t>conf.d</w:t>
+      </w:r>
+      <w:proofErr w:type="spellEnd"/>
+      <w:proofErr w:type="gramStart"/>
+      <w:r>
+        <w:t>/</w:t>
+      </w:r>
+      <w:r>
+        <w:t xml:space="preserve">  -</w:t>
+      </w:r>
+      <w:proofErr w:type="gramEnd"/>
+      <w:r>
+        <w:t xml:space="preserve"> just create .</w:t>
+      </w:r>
+      <w:proofErr w:type="spellStart"/>
+      <w:r>
+        <w:t>conf</w:t>
+      </w:r>
+      <w:proofErr w:type="spellEnd"/>
+      <w:r>
+        <w:t xml:space="preserve"> file inside the folder</w:t>
       </w:r>
     </w:p>
     <w:p/>
@@ -558,13 +700,25 @@
           <w:szCs w:val="20"/>
         </w:rPr>
       </w:pPr>
-      <w:r>
-        <w:rPr>
-          <w:rFonts w:ascii="Courier New" w:eastAsia="Times New Roman" w:hAnsi="Courier New" w:cs="Courier New"/>
-          <w:sz w:val="20"/>
-          <w:szCs w:val="20"/>
-        </w:rPr>
-        <w:t xml:space="preserve">sudo </w:t>
+      <w:proofErr w:type="spellStart"/>
+      <w:proofErr w:type="gramStart"/>
+      <w:r>
+        <w:rPr>
+          <w:rFonts w:ascii="Courier New" w:eastAsia="Times New Roman" w:hAnsi="Courier New" w:cs="Courier New"/>
+          <w:sz w:val="20"/>
+          <w:szCs w:val="20"/>
+        </w:rPr>
+        <w:t>sudo</w:t>
+      </w:r>
+      <w:proofErr w:type="spellEnd"/>
+      <w:proofErr w:type="gramEnd"/>
+      <w:r>
+        <w:rPr>
+          <w:rFonts w:ascii="Courier New" w:eastAsia="Times New Roman" w:hAnsi="Courier New" w:cs="Courier New"/>
+          <w:sz w:val="20"/>
+          <w:szCs w:val="20"/>
+        </w:rPr>
+        <w:t xml:space="preserve"> </w:t>
       </w:r>
       <w:r>
         <w:rPr>
@@ -580,7 +734,43 @@
           <w:sz w:val="20"/>
           <w:szCs w:val="20"/>
         </w:rPr>
-        <w:t xml:space="preserve"> /etc/php-fpm.d/www.conf</w:t>
+        <w:t xml:space="preserve"> /</w:t>
+      </w:r>
+      <w:proofErr w:type="spellStart"/>
+      <w:r>
+        <w:rPr>
+          <w:rFonts w:ascii="Courier New" w:eastAsia="Times New Roman" w:hAnsi="Courier New" w:cs="Courier New"/>
+          <w:sz w:val="20"/>
+          <w:szCs w:val="20"/>
+        </w:rPr>
+        <w:t>etc</w:t>
+      </w:r>
+      <w:proofErr w:type="spellEnd"/>
+      <w:r>
+        <w:rPr>
+          <w:rFonts w:ascii="Courier New" w:eastAsia="Times New Roman" w:hAnsi="Courier New" w:cs="Courier New"/>
+          <w:sz w:val="20"/>
+          <w:szCs w:val="20"/>
+        </w:rPr>
+        <w:t>/</w:t>
+      </w:r>
+      <w:proofErr w:type="spellStart"/>
+      <w:r>
+        <w:rPr>
+          <w:rFonts w:ascii="Courier New" w:eastAsia="Times New Roman" w:hAnsi="Courier New" w:cs="Courier New"/>
+          <w:sz w:val="20"/>
+          <w:szCs w:val="20"/>
+        </w:rPr>
+        <w:t>php-fpm.d</w:t>
+      </w:r>
+      <w:proofErr w:type="spellEnd"/>
+      <w:r>
+        <w:rPr>
+          <w:rFonts w:ascii="Courier New" w:eastAsia="Times New Roman" w:hAnsi="Courier New" w:cs="Courier New"/>
+          <w:sz w:val="20"/>
+          <w:szCs w:val="20"/>
+        </w:rPr>
+        <w:t>/www.conf</w:t>
       </w:r>
     </w:p>
     <w:p>
@@ -639,13 +829,25 @@
           <w:szCs w:val="20"/>
         </w:rPr>
       </w:pPr>
-      <w:r>
-        <w:rPr>
-          <w:rFonts w:ascii="Courier New" w:eastAsia="Times New Roman" w:hAnsi="Courier New" w:cs="Courier New"/>
-          <w:sz w:val="20"/>
-          <w:szCs w:val="20"/>
-        </w:rPr>
-        <w:t xml:space="preserve">sudo </w:t>
+      <w:proofErr w:type="spellStart"/>
+      <w:proofErr w:type="gramStart"/>
+      <w:r>
+        <w:rPr>
+          <w:rFonts w:ascii="Courier New" w:eastAsia="Times New Roman" w:hAnsi="Courier New" w:cs="Courier New"/>
+          <w:sz w:val="20"/>
+          <w:szCs w:val="20"/>
+        </w:rPr>
+        <w:t>sudo</w:t>
+      </w:r>
+      <w:proofErr w:type="spellEnd"/>
+      <w:proofErr w:type="gramEnd"/>
+      <w:r>
+        <w:rPr>
+          <w:rFonts w:ascii="Courier New" w:eastAsia="Times New Roman" w:hAnsi="Courier New" w:cs="Courier New"/>
+          <w:sz w:val="20"/>
+          <w:szCs w:val="20"/>
+        </w:rPr>
+        <w:t xml:space="preserve"> </w:t>
       </w:r>
       <w:r>
         <w:rPr>
@@ -661,7 +863,25 @@
           <w:sz w:val="20"/>
           <w:szCs w:val="20"/>
         </w:rPr>
-        <w:t xml:space="preserve"> /etc/php</w:t>
+        <w:t xml:space="preserve"> /</w:t>
+      </w:r>
+      <w:proofErr w:type="spellStart"/>
+      <w:r>
+        <w:rPr>
+          <w:rFonts w:ascii="Courier New" w:eastAsia="Times New Roman" w:hAnsi="Courier New" w:cs="Courier New"/>
+          <w:sz w:val="20"/>
+          <w:szCs w:val="20"/>
+        </w:rPr>
+        <w:t>etc</w:t>
+      </w:r>
+      <w:proofErr w:type="spellEnd"/>
+      <w:r>
+        <w:rPr>
+          <w:rFonts w:ascii="Courier New" w:eastAsia="Times New Roman" w:hAnsi="Courier New" w:cs="Courier New"/>
+          <w:sz w:val="20"/>
+          <w:szCs w:val="20"/>
+        </w:rPr>
+        <w:t>/php</w:t>
       </w:r>
       <w:r>
         <w:rPr>
@@ -721,8 +941,29 @@
         <w:t xml:space="preserve"> - </w:t>
       </w:r>
       <w:r>
-        <w:t>/etc/nginx/conf.d</w:t>
-      </w:r>
+        <w:t>/</w:t>
+      </w:r>
+      <w:proofErr w:type="spellStart"/>
+      <w:r>
+        <w:t>etc</w:t>
+      </w:r>
+      <w:proofErr w:type="spellEnd"/>
+      <w:r>
+        <w:t>/</w:t>
+      </w:r>
+      <w:proofErr w:type="spellStart"/>
+      <w:r>
+        <w:t>nginx</w:t>
+      </w:r>
+      <w:proofErr w:type="spellEnd"/>
+      <w:r>
+        <w:t>/</w:t>
+      </w:r>
+      <w:proofErr w:type="spellStart"/>
+      <w:r>
+        <w:t>conf.d</w:t>
+      </w:r>
+      <w:proofErr w:type="spellEnd"/>
       <w:r>
         <w:t xml:space="preserve">/ </w:t>
       </w:r>
@@ -730,7 +971,15 @@
         <w:t xml:space="preserve">  (</w:t>
       </w:r>
       <w:r>
-        <w:t>just create .conf file inside the folder</w:t>
+        <w:t>just create .</w:t>
+      </w:r>
+      <w:proofErr w:type="spellStart"/>
+      <w:r>
+        <w:t>conf</w:t>
+      </w:r>
+      <w:proofErr w:type="spellEnd"/>
+      <w:r>
+        <w:t xml:space="preserve"> file inside the folder</w:t>
       </w:r>
       <w:r>
         <w:t>)</w:t>
@@ -738,20 +987,44 @@
     </w:p>
     <w:p/>
     <w:p>
-      <w:r>
-        <w:t>sudo service php-fpm start</w:t>
-      </w:r>
-    </w:p>
-    <w:p>
-      <w:r>
-        <w:t xml:space="preserve">sudo service </w:t>
-      </w:r>
+      <w:proofErr w:type="spellStart"/>
+      <w:proofErr w:type="gramStart"/>
+      <w:r>
+        <w:t>sudo</w:t>
+      </w:r>
+      <w:proofErr w:type="spellEnd"/>
+      <w:proofErr w:type="gramEnd"/>
+      <w:r>
+        <w:t xml:space="preserve"> service </w:t>
+      </w:r>
+      <w:proofErr w:type="spellStart"/>
+      <w:r>
+        <w:t>php</w:t>
+      </w:r>
+      <w:proofErr w:type="spellEnd"/>
+      <w:r>
+        <w:t>-fpm start</w:t>
+      </w:r>
+    </w:p>
+    <w:p>
+      <w:proofErr w:type="spellStart"/>
+      <w:proofErr w:type="gramStart"/>
+      <w:r>
+        <w:t>sudo</w:t>
+      </w:r>
+      <w:proofErr w:type="spellEnd"/>
+      <w:proofErr w:type="gramEnd"/>
+      <w:r>
+        <w:t xml:space="preserve"> service </w:t>
+      </w:r>
+      <w:proofErr w:type="spellStart"/>
       <w:r>
         <w:t>ngin</w:t>
       </w:r>
       <w:r>
         <w:t>x</w:t>
       </w:r>
+      <w:proofErr w:type="spellEnd"/>
       <w:r>
         <w:t xml:space="preserve"> </w:t>
       </w:r>
@@ -772,8 +1045,13 @@
       </w:r>
     </w:p>
     <w:p>
-      <w:r>
-        <w:t>yum install php56-fpm</w:t>
+      <w:proofErr w:type="gramStart"/>
+      <w:r>
+        <w:t>yum</w:t>
+      </w:r>
+      <w:proofErr w:type="gramEnd"/>
+      <w:r>
+        <w:t xml:space="preserve"> install php56-fpm</w:t>
       </w:r>
       <w:r>
         <w:t xml:space="preserve"> </w:t>
@@ -784,44 +1062,131 @@
         <w:ind w:firstLine="720"/>
       </w:pPr>
       <w:r>
-        <w:t xml:space="preserve"> (before thet remove all dependencies using yum remove …</w:t>
+        <w:t xml:space="preserve"> (</w:t>
+      </w:r>
+      <w:proofErr w:type="gramStart"/>
+      <w:r>
+        <w:t>before</w:t>
+      </w:r>
+      <w:proofErr w:type="gramEnd"/>
+      <w:r>
+        <w:t xml:space="preserve"> </w:t>
+      </w:r>
+      <w:proofErr w:type="spellStart"/>
+      <w:r>
+        <w:t>thet</w:t>
+      </w:r>
+      <w:proofErr w:type="spellEnd"/>
+      <w:r>
+        <w:t xml:space="preserve"> remove all dependencies using yum remove …</w:t>
       </w:r>
     </w:p>
     <w:p>
       <w:pPr>
         <w:ind w:left="720" w:firstLine="720"/>
       </w:pPr>
-      <w:r>
-        <w:t>yum remove</w:t>
-      </w:r>
-      <w:r>
-        <w:t xml:space="preserve"> php-fpm</w:t>
+      <w:proofErr w:type="gramStart"/>
+      <w:r>
+        <w:t>yum</w:t>
+      </w:r>
+      <w:proofErr w:type="gramEnd"/>
+      <w:r>
+        <w:t xml:space="preserve"> remove</w:t>
+      </w:r>
+      <w:r>
+        <w:t xml:space="preserve"> </w:t>
+      </w:r>
+      <w:proofErr w:type="spellStart"/>
+      <w:r>
+        <w:t>php</w:t>
+      </w:r>
+      <w:proofErr w:type="spellEnd"/>
+      <w:r>
+        <w:t>-fpm</w:t>
       </w:r>
     </w:p>
     <w:p>
       <w:pPr>
         <w:ind w:left="720" w:firstLine="720"/>
       </w:pPr>
-      <w:r>
-        <w:t>yum remove php-process php-common</w:t>
+      <w:proofErr w:type="gramStart"/>
+      <w:r>
+        <w:t>yum</w:t>
+      </w:r>
+      <w:proofErr w:type="gramEnd"/>
+      <w:r>
+        <w:t xml:space="preserve"> remove </w:t>
+      </w:r>
+      <w:proofErr w:type="spellStart"/>
+      <w:r>
+        <w:t>php</w:t>
+      </w:r>
+      <w:proofErr w:type="spellEnd"/>
+      <w:r>
+        <w:t xml:space="preserve">-process </w:t>
+      </w:r>
+      <w:proofErr w:type="spellStart"/>
+      <w:r>
+        <w:t>php</w:t>
+      </w:r>
+      <w:proofErr w:type="spellEnd"/>
+      <w:r>
+        <w:t>-common</w:t>
       </w:r>
     </w:p>
     <w:p>
       <w:pPr>
         <w:ind w:left="720" w:firstLine="720"/>
       </w:pPr>
+      <w:proofErr w:type="gramStart"/>
+      <w:r>
+        <w:t>etc</w:t>
+      </w:r>
+      <w:proofErr w:type="gramEnd"/>
+      <w:r>
+        <w:t>..</w:t>
+      </w:r>
+    </w:p>
+    <w:p>
+      <w:pPr>
+        <w:ind w:firstLine="720"/>
+      </w:pPr>
+      <w:r>
+        <w:t xml:space="preserve"> )</w:t>
+      </w:r>
+    </w:p>
+    <w:p>
+      <w:pPr>
+        <w:ind w:firstLine="720"/>
+      </w:pPr>
+    </w:p>
+    <w:p>
+      <w:pPr>
+        <w:rPr>
+          <w:b/>
+          <w:u w:val="single"/>
+        </w:rPr>
+      </w:pPr>
+      <w:r>
+        <w:rPr>
+          <w:b/>
+          <w:u w:val="single"/>
+        </w:rPr>
+        <w:t xml:space="preserve">MongoDB </w:t>
+      </w:r>
+      <w:r>
+        <w:rPr>
+          <w:b/>
+          <w:u w:val="single"/>
+        </w:rPr>
+        <w:t>installation</w:t>
+      </w:r>
+    </w:p>
+    <w:p>
       <w:bookmarkStart w:id="0" w:name="_GoBack"/>
       <w:bookmarkEnd w:id="0"/>
       <w:r>
-        <w:t>etc..</w:t>
-      </w:r>
-    </w:p>
-    <w:p>
-      <w:pPr>
-        <w:ind w:firstLine="720"/>
-      </w:pPr>
-      <w:r>
-        <w:t xml:space="preserve"> )</w:t>
+        <w:t>http://docs.mongodb.org/manual/tutorial/install-mongodb-on-amazon</w:t>
       </w:r>
     </w:p>
     <w:p/>

</xml_diff>